<commit_message>
Update Everthing from Mac
</commit_message>
<xml_diff>
--- a/Part-A/Part A Report.docx
+++ b/Part-A/Part A Report.docx
@@ -3655,6 +3655,7 @@
                 <w:rFonts w:ascii="Calibri" w:hAnsi="Calibri" w:cs="Calibri"/>
               </w:rPr>
             </w:pPr>
+            <w:bookmarkStart w:id="4" w:name="_Hlk527549071"/>
             <w:r>
               <w:rPr>
                 <w:rFonts w:ascii="Calibri" w:hAnsi="Calibri" w:cs="Calibri"/>
@@ -3980,6 +3981,7 @@
           </w:p>
         </w:tc>
       </w:tr>
+      <w:bookmarkEnd w:id="4"/>
     </w:tbl>
     <w:p>
       <w:pPr>
@@ -4412,7 +4414,31 @@
         <w:rPr>
           <w:rFonts w:ascii="Calibri" w:hAnsi="Calibri" w:cs="Calibri"/>
         </w:rPr>
-        <w:t>The training errors and test accuracies are recorded as the following graphs show.</w:t>
+        <w:t xml:space="preserve">The training errors and test accuracies are recorded as the </w:t>
+      </w:r>
+      <w:r>
+        <w:rPr>
+          <w:rFonts w:ascii="Calibri" w:hAnsi="Calibri" w:cs="Calibri"/>
+        </w:rPr>
+        <w:t>Figure 3</w:t>
+      </w:r>
+      <w:r>
+        <w:rPr>
+          <w:rFonts w:ascii="Calibri" w:hAnsi="Calibri" w:cs="Calibri"/>
+        </w:rPr>
+        <w:t xml:space="preserve"> show</w:t>
+      </w:r>
+      <w:r>
+        <w:rPr>
+          <w:rFonts w:ascii="Calibri" w:hAnsi="Calibri" w:cs="Calibri"/>
+        </w:rPr>
+        <w:t>s</w:t>
+      </w:r>
+      <w:r>
+        <w:rPr>
+          <w:rFonts w:ascii="Calibri" w:hAnsi="Calibri" w:cs="Calibri"/>
+        </w:rPr>
+        <w:t>.</w:t>
       </w:r>
     </w:p>
     <w:p>
@@ -5548,7 +5574,19 @@
         <w:rPr>
           <w:rFonts w:ascii="Calibri" w:hAnsi="Calibri" w:cs="Calibri"/>
         </w:rPr>
-        <w:t>For different batch sizes, the time taken to train the network for one epoch are plotted as the following.</w:t>
+        <w:t xml:space="preserve">For different batch sizes, the time taken to train the network for one epoch are plotted as </w:t>
+      </w:r>
+      <w:r>
+        <w:rPr>
+          <w:rFonts w:ascii="Calibri" w:hAnsi="Calibri" w:cs="Calibri"/>
+        </w:rPr>
+        <w:t>in Figure 4</w:t>
+      </w:r>
+      <w:r>
+        <w:rPr>
+          <w:rFonts w:ascii="Calibri" w:hAnsi="Calibri" w:cs="Calibri"/>
+        </w:rPr>
+        <w:t>.</w:t>
       </w:r>
     </w:p>
     <w:p>
@@ -7924,7 +7962,19 @@
         <w:rPr>
           <w:rFonts w:ascii="Calibri" w:hAnsi="Calibri" w:cs="Calibri"/>
         </w:rPr>
-        <w:t>The training errors and test accuracies are recorded as the following graphs show.</w:t>
+        <w:t xml:space="preserve">The training errors and test accuracies are recorded as the </w:t>
+      </w:r>
+      <w:r>
+        <w:rPr>
+          <w:rFonts w:ascii="Calibri" w:hAnsi="Calibri" w:cs="Calibri"/>
+        </w:rPr>
+        <w:t>Figure 5 shows</w:t>
+      </w:r>
+      <w:r>
+        <w:rPr>
+          <w:rFonts w:ascii="Calibri" w:hAnsi="Calibri" w:cs="Calibri"/>
+        </w:rPr>
+        <w:t>.</w:t>
       </w:r>
     </w:p>
     <w:p>
@@ -10061,6 +10111,7 @@
                 <w:rFonts w:ascii="Calibri" w:hAnsi="Calibri" w:cs="Calibri"/>
               </w:rPr>
             </w:pPr>
+            <w:bookmarkStart w:id="5" w:name="_GoBack"/>
             <w:r>
               <w:rPr>
                 <w:noProof/>
@@ -10183,6 +10234,7 @@
           </w:p>
         </w:tc>
       </w:tr>
+      <w:bookmarkEnd w:id="5"/>
       <w:tr>
         <w:trPr>
           <w:jc w:val="center"/>
@@ -10448,7 +10500,6 @@
                 <w:rFonts w:ascii="Calibri" w:hAnsi="Calibri" w:cs="Calibri"/>
               </w:rPr>
             </w:pPr>
-            <w:bookmarkStart w:id="4" w:name="_GoBack"/>
             <w:r>
               <w:rPr>
                 <w:rFonts w:ascii="Calibri" w:hAnsi="Calibri" w:cs="Calibri"/>
@@ -10496,7 +10547,6 @@
                 </wp:inline>
               </w:drawing>
             </w:r>
-            <w:bookmarkEnd w:id="4"/>
           </w:p>
         </w:tc>
         <w:tc>

</xml_diff>